<commit_message>
Continuation de la doc dev
#43
</commit_message>
<xml_diff>
--- a/Documentation/Documentation developpeur.docx
+++ b/Documentation/Documentation developpeur.docx
@@ -6,8 +6,6 @@
       <w:pPr>
         <w:pStyle w:val="Titre1"/>
       </w:pPr>
-      <w:bookmarkStart w:id="0" w:name="_GoBack"/>
-      <w:bookmarkEnd w:id="0"/>
       <w:r>
         <w:t>Architecture de l’application</w:t>
       </w:r>
@@ -15,26 +13,7 @@
     <w:p/>
     <w:p>
       <w:r>
-        <w:t>L’application suit le design pattern MVC, dont la découpe a été effectuée en ut</w:t>
-      </w:r>
-      <w:r>
-        <w:t xml:space="preserve">ilisant le </w:t>
-      </w:r>
-      <w:proofErr w:type="spellStart"/>
-      <w:r>
-        <w:t>framework</w:t>
-      </w:r>
-      <w:proofErr w:type="spellEnd"/>
-      <w:r>
-        <w:t xml:space="preserve"> </w:t>
-      </w:r>
-      <w:proofErr w:type="spellStart"/>
-      <w:r>
-        <w:t>AngularJS</w:t>
-      </w:r>
-      <w:proofErr w:type="spellEnd"/>
-      <w:r>
-        <w:t>.</w:t>
+        <w:t>L’application suit le design pattern MVC, dont la découpe a été effectuée en utilisant le framework AngularJS.</w:t>
       </w:r>
     </w:p>
     <w:p>
@@ -59,13 +38,8 @@
       <w:r>
         <w:t xml:space="preserve"> contrôleurs </w:t>
       </w:r>
-      <w:proofErr w:type="spellStart"/>
-      <w:r>
-        <w:t>angular</w:t>
-      </w:r>
-      <w:proofErr w:type="spellEnd"/>
-      <w:r>
-        <w:t xml:space="preserve"> </w:t>
+      <w:r>
+        <w:t xml:space="preserve">angular </w:t>
       </w:r>
       <w:r>
         <w:t xml:space="preserve">afin de mieux découper </w:t>
@@ -82,13 +56,8 @@
         <w:pStyle w:val="Titre2"/>
       </w:pPr>
       <w:r>
-        <w:t xml:space="preserve">Les </w:t>
-      </w:r>
-      <w:proofErr w:type="spellStart"/>
-      <w:r>
-        <w:t>controleurs</w:t>
-      </w:r>
-      <w:proofErr w:type="spellEnd"/>
+        <w:t>Les controleurs</w:t>
+      </w:r>
     </w:p>
     <w:p>
       <w:pPr>
@@ -101,25 +70,12 @@
         <w:t>contrôleur</w:t>
       </w:r>
       <w:r>
-        <w:t xml:space="preserve"> principal, </w:t>
-      </w:r>
-      <w:proofErr w:type="spellStart"/>
-      <w:r>
-        <w:t>AppControler</w:t>
-      </w:r>
-      <w:proofErr w:type="spellEnd"/>
+        <w:t xml:space="preserve"> principal, AppControler</w:t>
+      </w:r>
     </w:p>
     <w:p>
       <w:r>
-        <w:t xml:space="preserve">C’est le contrôleur en charge du </w:t>
-      </w:r>
-      <w:proofErr w:type="spellStart"/>
-      <w:r>
-        <w:t>routing</w:t>
-      </w:r>
-      <w:proofErr w:type="spellEnd"/>
-      <w:r>
-        <w:t xml:space="preserve"> de l’application, ainsi que de la déclaration des fonctions partagées dans l’application</w:t>
+        <w:t>C’est le contrôleur en charge du routing de l’application, ainsi que de la déclaration des fonctions partagées dans l’application</w:t>
       </w:r>
       <w:r>
         <w:t xml:space="preserve"> et des variables globales.</w:t>
@@ -138,21 +94,8 @@
         <w:t>,</w:t>
       </w:r>
       <w:r>
-        <w:t xml:space="preserve"> </w:t>
-      </w:r>
-      <w:proofErr w:type="spellStart"/>
-      <w:r>
-        <w:t>grace</w:t>
-      </w:r>
-      <w:proofErr w:type="spellEnd"/>
-      <w:r>
-        <w:t xml:space="preserve"> au </w:t>
-      </w:r>
-      <w:proofErr w:type="spellStart"/>
-      <w:r>
-        <w:t>routing</w:t>
-      </w:r>
-      <w:proofErr w:type="spellEnd"/>
+        <w:t xml:space="preserve"> grace au routing</w:t>
+      </w:r>
       <w:r>
         <w:t>,</w:t>
       </w:r>
@@ -177,32 +120,14 @@
     </w:p>
     <w:p>
       <w:r>
-        <w:t>Chaque « page » de l’application, au centre, se trouve dans le dossier «</w:t>
-      </w:r>
-      <w:proofErr w:type="spellStart"/>
-      <w:r>
-        <w:t>partials</w:t>
-      </w:r>
-      <w:proofErr w:type="spellEnd"/>
-      <w:r>
-        <w:t xml:space="preserve"> », et chacune possède son propre </w:t>
-      </w:r>
-      <w:r>
-        <w:t xml:space="preserve">contrôleur </w:t>
-      </w:r>
-      <w:proofErr w:type="spellStart"/>
-      <w:r>
-        <w:t>angular</w:t>
-      </w:r>
-      <w:proofErr w:type="spellEnd"/>
-      <w:r>
-        <w:t xml:space="preserve">, </w:t>
-      </w:r>
-      <w:proofErr w:type="spellStart"/>
-      <w:r>
-        <w:t>controleur</w:t>
-      </w:r>
-      <w:proofErr w:type="spellEnd"/>
+        <w:t xml:space="preserve">Chaque « page » de l’application, au centre, se trouve dans le dossier «partials », et chacune possède son propre </w:t>
+      </w:r>
+      <w:r>
+        <w:t xml:space="preserve">contrôleur angular, </w:t>
+      </w:r>
+      <w:r>
+        <w:t>contrôleur</w:t>
+      </w:r>
       <w:r>
         <w:t xml:space="preserve"> </w:t>
       </w:r>
@@ -214,6 +139,24 @@
       </w:r>
       <w:r>
         <w:t xml:space="preserve"> qui sont en charge de chacune des fonctionnalités des pages.</w:t>
+      </w:r>
+    </w:p>
+    <w:p>
+      <w:pPr>
+        <w:pStyle w:val="Titre2"/>
+      </w:pPr>
+    </w:p>
+    <w:p>
+      <w:pPr>
+        <w:pStyle w:val="Titre2"/>
+      </w:pPr>
+      <w:r>
+        <w:t>Les vues</w:t>
+      </w:r>
+    </w:p>
+    <w:p>
+      <w:r>
+        <w:t>La vue principale est celle du fichier index.html, incluant la barre de navigation, le header, et la section « cœur » de l’application. Cette dernière est remplie par les différentes vues liées aux contrôleurs secondaires.</w:t>
       </w:r>
     </w:p>
     <w:p/>
@@ -225,16 +168,37 @@
         <w:t>Le modèle</w:t>
       </w:r>
     </w:p>
-    <w:p/>
+    <w:p>
+      <w:pPr>
+        <w:pStyle w:val="Titre3"/>
+      </w:pPr>
+      <w:r>
+        <w:t>Classe GPS</w:t>
+      </w:r>
+    </w:p>
+    <w:p>
+      <w:r>
+        <w:t>Cette classe est chargée de récuperer les differents informations liées aux gps (longitude/latitude, altitude, timestamp …). Elle permet aussi de calculer la distance réelle  en km à partir de deux positions gps.</w:t>
+      </w:r>
+    </w:p>
     <w:p/>
     <w:p>
       <w:pPr>
-        <w:pStyle w:val="Titre2"/>
+        <w:pStyle w:val="Titre3"/>
       </w:pPr>
       <w:r>
-        <w:t>Les vues</w:t>
+        <w:lastRenderedPageBreak/>
+        <w:t>Classe Session</w:t>
       </w:r>
     </w:p>
+    <w:p>
+      <w:r>
+        <w:t>Cette classe représente une session que l’utilisateur effectue. Elle contient ainsi l’ensemble des points gps par lequel l’utilisateur est passé, les vitesses de pointes …</w:t>
+      </w:r>
+      <w:bookmarkStart w:id="0" w:name="_GoBack"/>
+      <w:bookmarkEnd w:id="0"/>
+    </w:p>
+    <w:p/>
     <w:sectPr>
       <w:pgSz w:w="11906" w:h="16838"/>
       <w:pgMar w:top="1417" w:right="1417" w:bottom="1417" w:left="1417" w:header="708" w:footer="708" w:gutter="0"/>

</xml_diff>

<commit_message>
Ajout de la Faq dans la documentation dev
Réponse à la question : "Comment ajouter une nouvelle statistique".
#43
</commit_message>
<xml_diff>
--- a/Documentation/Documentation developpeur.docx
+++ b/Documentation/Documentation developpeur.docx
@@ -27,7 +27,13 @@
         <w:t xml:space="preserve">hiérarchisé </w:t>
       </w:r>
       <w:r>
-        <w:t xml:space="preserve">notre application et donc </w:t>
+        <w:t>notre application</w:t>
+      </w:r>
+      <w:r>
+        <w:t>,</w:t>
+      </w:r>
+      <w:r>
+        <w:t xml:space="preserve"> et donc </w:t>
       </w:r>
       <w:r>
         <w:t xml:space="preserve">nos </w:t>
@@ -39,7 +45,13 @@
         <w:t xml:space="preserve"> contrôleurs </w:t>
       </w:r>
       <w:r>
-        <w:t xml:space="preserve">angular </w:t>
+        <w:t>angular</w:t>
+      </w:r>
+      <w:r>
+        <w:t>,</w:t>
+      </w:r>
+      <w:r>
+        <w:t xml:space="preserve"> </w:t>
       </w:r>
       <w:r>
         <w:t xml:space="preserve">afin de mieux découper </w:t>
@@ -48,7 +60,10 @@
         <w:t xml:space="preserve">et attribuer </w:t>
       </w:r>
       <w:r>
-        <w:t>les fonctionnalités de notre application.</w:t>
+        <w:t>les différentes fonctionnalités</w:t>
+      </w:r>
+      <w:r>
+        <w:t>.</w:t>
       </w:r>
     </w:p>
     <w:p>
@@ -75,38 +90,62 @@
     </w:p>
     <w:p>
       <w:r>
-        <w:t>C’est le contrôleur en charge du routing de l’application, ainsi que de la déclaration des fonctions partagées dans l’application</w:t>
-      </w:r>
-      <w:r>
-        <w:t xml:space="preserve"> et des variables globales.</w:t>
-      </w:r>
-    </w:p>
-    <w:p>
-      <w:r>
-        <w:t>Ce contrôleur est affecté à la balise section englobant l’ensemble des autres balises du body.</w:t>
-      </w:r>
-    </w:p>
-    <w:p>
-      <w:r>
-        <w:t>Sa vue est contenue dans la section dédiée au « cœur » de l’application et</w:t>
-      </w:r>
-      <w:r>
-        <w:t>,</w:t>
-      </w:r>
-      <w:r>
-        <w:t xml:space="preserve"> grace au routing</w:t>
-      </w:r>
-      <w:r>
-        <w:t>,</w:t>
-      </w:r>
-      <w:r>
-        <w:t xml:space="preserve"> nous avons découpé les </w:t>
-      </w:r>
-      <w:r>
-        <w:t>différentes</w:t>
-      </w:r>
-      <w:r>
-        <w:t xml:space="preserve"> « pages » de l’application afin de les afficher dans la vue en fonction de la navigation de la barre latérale.</w:t>
+        <w:t>C’est le contrôleur en charge du routing de l’application</w:t>
+      </w:r>
+      <w:r>
+        <w:t xml:space="preserve"> (ficher routes.js)</w:t>
+      </w:r>
+      <w:r>
+        <w:t>, ainsi que de la déclaration des fonctions partagées dans l’application</w:t>
+      </w:r>
+      <w:r>
+        <w:t xml:space="preserve"> et des variables globales</w:t>
+      </w:r>
+      <w:r>
+        <w:t xml:space="preserve"> (AppController.js)</w:t>
+      </w:r>
+      <w:r>
+        <w:t>.</w:t>
+      </w:r>
+    </w:p>
+    <w:p>
+      <w:r>
+        <w:t>Etant le</w:t>
+      </w:r>
+      <w:r>
+        <w:t xml:space="preserve"> contrôleur</w:t>
+      </w:r>
+      <w:r>
+        <w:t xml:space="preserve"> principal, celui-ci est</w:t>
+      </w:r>
+      <w:r>
+        <w:t xml:space="preserve"> affecté à la balise section englobant l’ensemble des autres balises du body.</w:t>
+      </w:r>
+    </w:p>
+    <w:p>
+      <w:r>
+        <w:t>Sa vue est con</w:t>
+      </w:r>
+      <w:r>
+        <w:t xml:space="preserve">tenue dans la section dédiée aux « pages » </w:t>
+      </w:r>
+      <w:r>
+        <w:t>de l’application</w:t>
+      </w:r>
+      <w:r>
+        <w:t>. G</w:t>
+      </w:r>
+      <w:r>
+        <w:t xml:space="preserve">race au routing nous </w:t>
+      </w:r>
+      <w:r>
+        <w:t>décidons quelle page affichée</w:t>
+      </w:r>
+      <w:r>
+        <w:t xml:space="preserve"> dans la vue</w:t>
+      </w:r>
+      <w:r>
+        <w:t>. Le menu de navigation, à gauche, permet ainsi par exemple de choisir quelle section afficher avec l’objet javascript location.</w:t>
       </w:r>
     </w:p>
     <w:p/>
@@ -120,19 +159,34 @@
     </w:p>
     <w:p>
       <w:r>
-        <w:t xml:space="preserve">Chaque « page » de l’application, au centre, se trouve dans le dossier «partials », et chacune possède son propre </w:t>
+        <w:t xml:space="preserve">Chaque « page » de l’application, </w:t>
+      </w:r>
+      <w:r>
+        <w:t xml:space="preserve">affichée </w:t>
+      </w:r>
+      <w:r>
+        <w:t xml:space="preserve">au centre, se trouve dans le dossier «partials », et chacune possède son propre </w:t>
       </w:r>
       <w:r>
         <w:t xml:space="preserve">contrôleur angular, </w:t>
       </w:r>
       <w:r>
-        <w:t>contrôleur</w:t>
+        <w:t>appelé contrôleur</w:t>
+      </w:r>
+      <w:r>
+        <w:t xml:space="preserve"> « secondaire » (car en dessous</w:t>
+      </w:r>
+      <w:r>
+        <w:t xml:space="preserve"> hierarchiquement</w:t>
       </w:r>
       <w:r>
         <w:t xml:space="preserve"> </w:t>
       </w:r>
       <w:r>
-        <w:t xml:space="preserve">dit « secondaire » (car  en dessous du principal). Ce sont ces </w:t>
+        <w:t>de AppControler</w:t>
+      </w:r>
+      <w:r>
+        <w:t xml:space="preserve">). Ce sont ces </w:t>
       </w:r>
       <w:r>
         <w:t>eux</w:t>
@@ -156,7 +210,24 @@
     </w:p>
     <w:p>
       <w:r>
-        <w:t>La vue principale est celle du fichier index.html, incluant la barre de navigation, le header, et la section « cœur » de l’application. Cette dernière est remplie par les différentes vues liées aux contrôleurs secondaires.</w:t>
+        <w:t xml:space="preserve">La vue principale est celle du fichier index.html, incluant la barre de navigation, le header, et la section </w:t>
+      </w:r>
+      <w:r>
+        <w:t xml:space="preserve">affichant des pages </w:t>
+      </w:r>
+      <w:r>
+        <w:t>de l’application. Cette dernière</w:t>
+      </w:r>
+      <w:r>
+        <w:t xml:space="preserve"> section</w:t>
+      </w:r>
+      <w:r>
+        <w:t xml:space="preserve"> est remplie par les différentes vues liées aux contrôleurs secondaires.</w:t>
+      </w:r>
+    </w:p>
+    <w:p>
+      <w:r>
+        <w:t>Les vues des pages se trouvent dans le dossier « partials ».</w:t>
       </w:r>
     </w:p>
     <w:p/>
@@ -173,12 +244,33 @@
         <w:pStyle w:val="Titre3"/>
       </w:pPr>
       <w:r>
-        <w:t>Classe GPS</w:t>
-      </w:r>
-    </w:p>
-    <w:p>
-      <w:r>
-        <w:t>Cette classe est chargée de récuperer les differents informations liées aux gps (longitude/latitude, altitude, timestamp …). Elle permet aussi de calculer la distance réelle  en km à partir de deux positions gps.</w:t>
+        <w:t>Entité</w:t>
+      </w:r>
+      <w:r>
+        <w:t xml:space="preserve"> GPS</w:t>
+      </w:r>
+    </w:p>
+    <w:p>
+      <w:r>
+        <w:t xml:space="preserve">Cette </w:t>
+      </w:r>
+      <w:r>
+        <w:t xml:space="preserve">entité </w:t>
+      </w:r>
+      <w:r>
+        <w:t xml:space="preserve">est chargée de </w:t>
+      </w:r>
+      <w:r>
+        <w:t>récupérer</w:t>
+      </w:r>
+      <w:r>
+        <w:t xml:space="preserve"> les </w:t>
+      </w:r>
+      <w:r>
+        <w:t>différents</w:t>
+      </w:r>
+      <w:r>
+        <w:t xml:space="preserve"> informations liées aux gps (longitude/latitude, altitude, timestamp …). Elle permet aussi de calculer la distance réelle  en km à partir de deux positions gps.</w:t>
       </w:r>
     </w:p>
     <w:p/>
@@ -187,18 +279,103 @@
         <w:pStyle w:val="Titre3"/>
       </w:pPr>
       <w:r>
-        <w:lastRenderedPageBreak/>
-        <w:t>Classe Session</w:t>
-      </w:r>
-    </w:p>
-    <w:p>
-      <w:r>
-        <w:t>Cette classe représente une session que l’utilisateur effectue. Elle contient ainsi l’ensemble des points gps par lequel l’utilisateur est passé, les vitesses de pointes …</w:t>
+        <w:t xml:space="preserve">Entité </w:t>
+      </w:r>
+      <w:r>
+        <w:t>Session</w:t>
+      </w:r>
+    </w:p>
+    <w:p>
+      <w:r>
+        <w:t xml:space="preserve">Cette </w:t>
+      </w:r>
+      <w:r>
+        <w:t>entité</w:t>
+      </w:r>
+      <w:r>
+        <w:t xml:space="preserve"> représente une session que l’utilisateur effectue. Elle contient ainsi l’ensemble des points gps par lequel l’utilisateur est passé, les vitesses de pointes …</w:t>
+      </w:r>
+    </w:p>
+    <w:p/>
+    <w:p>
+      <w:pPr>
+        <w:pStyle w:val="Titre3"/>
+      </w:pPr>
+      <w:r>
+        <w:t xml:space="preserve">Entité </w:t>
+      </w:r>
+      <w:r>
+        <w:t>InfoApplication</w:t>
+      </w:r>
+    </w:p>
+    <w:p>
+      <w:r>
+        <w:t xml:space="preserve">Cette </w:t>
+      </w:r>
+      <w:r>
+        <w:t xml:space="preserve">entité </w:t>
+      </w:r>
+      <w:r>
+        <w:t xml:space="preserve">comporte l’ensemble des variables globales de l’application, et celles partagées entre plusieurs </w:t>
+      </w:r>
+      <w:r>
+        <w:t>contrôleurs</w:t>
+      </w:r>
+      <w:r>
+        <w:t xml:space="preserve"> secondaires.</w:t>
+      </w:r>
+    </w:p>
+    <w:p/>
+    <w:p/>
+    <w:p>
+      <w:pPr>
+        <w:pStyle w:val="Titre1"/>
+      </w:pPr>
+      <w:r>
+        <w:t>FAQ</w:t>
+      </w:r>
+    </w:p>
+    <w:p/>
+    <w:p>
+      <w:pPr>
+        <w:pStyle w:val="Titre2"/>
+      </w:pPr>
+      <w:r>
+        <w:t>Comment ajouter une nouvelle statistique</w:t>
+      </w:r>
+      <w:r>
+        <w:t xml:space="preserve"> liée à une session</w:t>
+      </w:r>
+    </w:p>
+    <w:p>
+      <w:r>
+        <w:t xml:space="preserve">Pour ajouter une nouvelle statistique, il faut tout d’abord modifier l’entité </w:t>
+      </w:r>
+      <w:r>
+        <w:t>js/entites/S</w:t>
+      </w:r>
+      <w:r>
+        <w:t>ession</w:t>
+      </w:r>
+      <w:r>
+        <w:t>.js afin de lui rajouter une nouvelle variable de classe contenant la statistique.</w:t>
+      </w:r>
+    </w:p>
+    <w:p>
+      <w:r>
+        <w:t>Une fois ceci fait, on va rajouter dans js/controller/StatistiquesSessionController.js le code javascript pour calculer et affecter celle nouvelle statistique à l’entité Session.</w:t>
+      </w:r>
+    </w:p>
+    <w:p>
+      <w:r>
+        <w:t>Enfin, il suffit de modifier la vue dans partials/</w:t>
+      </w:r>
+      <w:r>
+        <w:t>statistiquesSession.html afin de l’afficher.</w:t>
       </w:r>
       <w:bookmarkStart w:id="0" w:name="_GoBack"/>
       <w:bookmarkEnd w:id="0"/>
     </w:p>
-    <w:p/>
     <w:sectPr>
       <w:pgSz w:w="11906" w:h="16838"/>
       <w:pgMar w:top="1417" w:right="1417" w:bottom="1417" w:left="1417" w:header="708" w:footer="708" w:gutter="0"/>

</xml_diff>